<commit_message>
Read configuration from xml file.
</commit_message>
<xml_diff>
--- a/doc/BDS-Server/BDS-Server.docx
+++ b/doc/BDS-Server/BDS-Server.docx
@@ -89,7 +89,15 @@
           </w:tcPr>
           <w:p>
             <w:r>
-              <w:t>store reference, project ,knowledge and others documents.</w:t>
+              <w:t xml:space="preserve">store reference, </w:t>
+            </w:r>
+            <w:proofErr w:type="gramStart"/>
+            <w:r>
+              <w:t>project ,knowledge</w:t>
+            </w:r>
+            <w:proofErr w:type="gramEnd"/>
+            <w:r>
+              <w:t xml:space="preserve"> and others documents.</w:t>
             </w:r>
           </w:p>
         </w:tc>
@@ -214,9 +222,11 @@
             <w:tcW w:w="3116" w:type="dxa"/>
           </w:tcPr>
           <w:p>
+            <w:proofErr w:type="gramStart"/>
             <w:r>
               <w:t>.gitignore</w:t>
             </w:r>
+            <w:proofErr w:type="gramEnd"/>
           </w:p>
         </w:tc>
         <w:tc>
@@ -237,8 +247,30 @@
       </w:r>
     </w:p>
     <w:p>
+      <w:pPr>
+        <w:pStyle w:val="ListParagraph"/>
+        <w:numPr>
+          <w:ilvl w:val="0"/>
+          <w:numId w:val="4"/>
+        </w:numPr>
+      </w:pPr>
       <w:r>
-        <w:t>1. Compile project to s</w:t>
+        <w:t xml:space="preserve">Specify </w:t>
+      </w:r>
+      <w:r>
+        <w:t>DLL assembly info.</w:t>
+      </w:r>
+    </w:p>
+    <w:p>
+      <w:pPr>
+        <w:pStyle w:val="ListParagraph"/>
+        <w:numPr>
+          <w:ilvl w:val="0"/>
+          <w:numId w:val="4"/>
+        </w:numPr>
+      </w:pPr>
+      <w:r>
+        <w:t>Compile project to s</w:t>
       </w:r>
       <w:r>
         <w:t>pecify directory</w:t>
@@ -247,9 +279,17 @@
         <w:t>.</w:t>
       </w:r>
     </w:p>
+    <w:p/>
     <w:p>
+      <w:pPr>
+        <w:pStyle w:val="ListParagraph"/>
+        <w:numPr>
+          <w:ilvl w:val="0"/>
+          <w:numId w:val="4"/>
+        </w:numPr>
+      </w:pPr>
       <w:r>
-        <w:t>2. Copy related file to specify directory.</w:t>
+        <w:t>Copy related file to specify directory.</w:t>
       </w:r>
     </w:p>
     <w:p/>
@@ -387,6 +427,270 @@
     </w:lvl>
   </w:abstractNum>
   <w:abstractNum w:abstractNumId="1" w15:restartNumberingAfterBreak="0">
+    <w:nsid w:val="0FCB10DB"/>
+    <w:multiLevelType w:val="hybridMultilevel"/>
+    <w:tmpl w:val="BAC22E0E"/>
+    <w:lvl w:ilvl="0" w:tplc="0409000F">
+      <w:start w:val="1"/>
+      <w:numFmt w:val="decimal"/>
+      <w:lvlText w:val="%1."/>
+      <w:lvlJc w:val="left"/>
+      <w:pPr>
+        <w:ind w:left="720" w:hanging="360"/>
+      </w:pPr>
+    </w:lvl>
+    <w:lvl w:ilvl="1" w:tplc="04090019" w:tentative="1">
+      <w:start w:val="1"/>
+      <w:numFmt w:val="lowerLetter"/>
+      <w:lvlText w:val="%2."/>
+      <w:lvlJc w:val="left"/>
+      <w:pPr>
+        <w:ind w:left="1440" w:hanging="360"/>
+      </w:pPr>
+    </w:lvl>
+    <w:lvl w:ilvl="2" w:tplc="0409001B" w:tentative="1">
+      <w:start w:val="1"/>
+      <w:numFmt w:val="lowerRoman"/>
+      <w:lvlText w:val="%3."/>
+      <w:lvlJc w:val="right"/>
+      <w:pPr>
+        <w:ind w:left="2160" w:hanging="180"/>
+      </w:pPr>
+    </w:lvl>
+    <w:lvl w:ilvl="3" w:tplc="0409000F" w:tentative="1">
+      <w:start w:val="1"/>
+      <w:numFmt w:val="decimal"/>
+      <w:lvlText w:val="%4."/>
+      <w:lvlJc w:val="left"/>
+      <w:pPr>
+        <w:ind w:left="2880" w:hanging="360"/>
+      </w:pPr>
+    </w:lvl>
+    <w:lvl w:ilvl="4" w:tplc="04090019" w:tentative="1">
+      <w:start w:val="1"/>
+      <w:numFmt w:val="lowerLetter"/>
+      <w:lvlText w:val="%5."/>
+      <w:lvlJc w:val="left"/>
+      <w:pPr>
+        <w:ind w:left="3600" w:hanging="360"/>
+      </w:pPr>
+    </w:lvl>
+    <w:lvl w:ilvl="5" w:tplc="0409001B" w:tentative="1">
+      <w:start w:val="1"/>
+      <w:numFmt w:val="lowerRoman"/>
+      <w:lvlText w:val="%6."/>
+      <w:lvlJc w:val="right"/>
+      <w:pPr>
+        <w:ind w:left="4320" w:hanging="180"/>
+      </w:pPr>
+    </w:lvl>
+    <w:lvl w:ilvl="6" w:tplc="0409000F" w:tentative="1">
+      <w:start w:val="1"/>
+      <w:numFmt w:val="decimal"/>
+      <w:lvlText w:val="%7."/>
+      <w:lvlJc w:val="left"/>
+      <w:pPr>
+        <w:ind w:left="5040" w:hanging="360"/>
+      </w:pPr>
+    </w:lvl>
+    <w:lvl w:ilvl="7" w:tplc="04090019" w:tentative="1">
+      <w:start w:val="1"/>
+      <w:numFmt w:val="lowerLetter"/>
+      <w:lvlText w:val="%8."/>
+      <w:lvlJc w:val="left"/>
+      <w:pPr>
+        <w:ind w:left="5760" w:hanging="360"/>
+      </w:pPr>
+    </w:lvl>
+    <w:lvl w:ilvl="8" w:tplc="0409001B" w:tentative="1">
+      <w:start w:val="1"/>
+      <w:numFmt w:val="lowerRoman"/>
+      <w:lvlText w:val="%9."/>
+      <w:lvlJc w:val="right"/>
+      <w:pPr>
+        <w:ind w:left="6480" w:hanging="180"/>
+      </w:pPr>
+    </w:lvl>
+  </w:abstractNum>
+  <w:abstractNum w:abstractNumId="2" w15:restartNumberingAfterBreak="0">
+    <w:nsid w:val="25D64463"/>
+    <w:multiLevelType w:val="hybridMultilevel"/>
+    <w:tmpl w:val="1018DCD2"/>
+    <w:lvl w:ilvl="0" w:tplc="0409000F">
+      <w:start w:val="1"/>
+      <w:numFmt w:val="decimal"/>
+      <w:lvlText w:val="%1."/>
+      <w:lvlJc w:val="left"/>
+      <w:pPr>
+        <w:ind w:left="720" w:hanging="360"/>
+      </w:pPr>
+      <w:rPr>
+        <w:rFonts w:hint="default"/>
+      </w:rPr>
+    </w:lvl>
+    <w:lvl w:ilvl="1" w:tplc="04090019" w:tentative="1">
+      <w:start w:val="1"/>
+      <w:numFmt w:val="lowerLetter"/>
+      <w:lvlText w:val="%2."/>
+      <w:lvlJc w:val="left"/>
+      <w:pPr>
+        <w:ind w:left="1440" w:hanging="360"/>
+      </w:pPr>
+    </w:lvl>
+    <w:lvl w:ilvl="2" w:tplc="0409001B" w:tentative="1">
+      <w:start w:val="1"/>
+      <w:numFmt w:val="lowerRoman"/>
+      <w:lvlText w:val="%3."/>
+      <w:lvlJc w:val="right"/>
+      <w:pPr>
+        <w:ind w:left="2160" w:hanging="180"/>
+      </w:pPr>
+    </w:lvl>
+    <w:lvl w:ilvl="3" w:tplc="0409000F" w:tentative="1">
+      <w:start w:val="1"/>
+      <w:numFmt w:val="decimal"/>
+      <w:lvlText w:val="%4."/>
+      <w:lvlJc w:val="left"/>
+      <w:pPr>
+        <w:ind w:left="2880" w:hanging="360"/>
+      </w:pPr>
+    </w:lvl>
+    <w:lvl w:ilvl="4" w:tplc="04090019" w:tentative="1">
+      <w:start w:val="1"/>
+      <w:numFmt w:val="lowerLetter"/>
+      <w:lvlText w:val="%5."/>
+      <w:lvlJc w:val="left"/>
+      <w:pPr>
+        <w:ind w:left="3600" w:hanging="360"/>
+      </w:pPr>
+    </w:lvl>
+    <w:lvl w:ilvl="5" w:tplc="0409001B" w:tentative="1">
+      <w:start w:val="1"/>
+      <w:numFmt w:val="lowerRoman"/>
+      <w:lvlText w:val="%6."/>
+      <w:lvlJc w:val="right"/>
+      <w:pPr>
+        <w:ind w:left="4320" w:hanging="180"/>
+      </w:pPr>
+    </w:lvl>
+    <w:lvl w:ilvl="6" w:tplc="0409000F" w:tentative="1">
+      <w:start w:val="1"/>
+      <w:numFmt w:val="decimal"/>
+      <w:lvlText w:val="%7."/>
+      <w:lvlJc w:val="left"/>
+      <w:pPr>
+        <w:ind w:left="5040" w:hanging="360"/>
+      </w:pPr>
+    </w:lvl>
+    <w:lvl w:ilvl="7" w:tplc="04090019" w:tentative="1">
+      <w:start w:val="1"/>
+      <w:numFmt w:val="lowerLetter"/>
+      <w:lvlText w:val="%8."/>
+      <w:lvlJc w:val="left"/>
+      <w:pPr>
+        <w:ind w:left="5760" w:hanging="360"/>
+      </w:pPr>
+    </w:lvl>
+    <w:lvl w:ilvl="8" w:tplc="0409001B" w:tentative="1">
+      <w:start w:val="1"/>
+      <w:numFmt w:val="lowerRoman"/>
+      <w:lvlText w:val="%9."/>
+      <w:lvlJc w:val="right"/>
+      <w:pPr>
+        <w:ind w:left="6480" w:hanging="180"/>
+      </w:pPr>
+    </w:lvl>
+  </w:abstractNum>
+  <w:abstractNum w:abstractNumId="3" w15:restartNumberingAfterBreak="0">
+    <w:nsid w:val="4AAA1577"/>
+    <w:multiLevelType w:val="hybridMultilevel"/>
+    <w:tmpl w:val="1C789EDE"/>
+    <w:lvl w:ilvl="0" w:tplc="0409000F">
+      <w:start w:val="1"/>
+      <w:numFmt w:val="decimal"/>
+      <w:lvlText w:val="%1."/>
+      <w:lvlJc w:val="left"/>
+      <w:pPr>
+        <w:ind w:left="720" w:hanging="360"/>
+      </w:pPr>
+      <w:rPr>
+        <w:rFonts w:hint="default"/>
+      </w:rPr>
+    </w:lvl>
+    <w:lvl w:ilvl="1" w:tplc="04090019" w:tentative="1">
+      <w:start w:val="1"/>
+      <w:numFmt w:val="lowerLetter"/>
+      <w:lvlText w:val="%2."/>
+      <w:lvlJc w:val="left"/>
+      <w:pPr>
+        <w:ind w:left="1440" w:hanging="360"/>
+      </w:pPr>
+    </w:lvl>
+    <w:lvl w:ilvl="2" w:tplc="0409001B" w:tentative="1">
+      <w:start w:val="1"/>
+      <w:numFmt w:val="lowerRoman"/>
+      <w:lvlText w:val="%3."/>
+      <w:lvlJc w:val="right"/>
+      <w:pPr>
+        <w:ind w:left="2160" w:hanging="180"/>
+      </w:pPr>
+    </w:lvl>
+    <w:lvl w:ilvl="3" w:tplc="0409000F" w:tentative="1">
+      <w:start w:val="1"/>
+      <w:numFmt w:val="decimal"/>
+      <w:lvlText w:val="%4."/>
+      <w:lvlJc w:val="left"/>
+      <w:pPr>
+        <w:ind w:left="2880" w:hanging="360"/>
+      </w:pPr>
+    </w:lvl>
+    <w:lvl w:ilvl="4" w:tplc="04090019" w:tentative="1">
+      <w:start w:val="1"/>
+      <w:numFmt w:val="lowerLetter"/>
+      <w:lvlText w:val="%5."/>
+      <w:lvlJc w:val="left"/>
+      <w:pPr>
+        <w:ind w:left="3600" w:hanging="360"/>
+      </w:pPr>
+    </w:lvl>
+    <w:lvl w:ilvl="5" w:tplc="0409001B" w:tentative="1">
+      <w:start w:val="1"/>
+      <w:numFmt w:val="lowerRoman"/>
+      <w:lvlText w:val="%6."/>
+      <w:lvlJc w:val="right"/>
+      <w:pPr>
+        <w:ind w:left="4320" w:hanging="180"/>
+      </w:pPr>
+    </w:lvl>
+    <w:lvl w:ilvl="6" w:tplc="0409000F" w:tentative="1">
+      <w:start w:val="1"/>
+      <w:numFmt w:val="decimal"/>
+      <w:lvlText w:val="%7."/>
+      <w:lvlJc w:val="left"/>
+      <w:pPr>
+        <w:ind w:left="5040" w:hanging="360"/>
+      </w:pPr>
+    </w:lvl>
+    <w:lvl w:ilvl="7" w:tplc="04090019" w:tentative="1">
+      <w:start w:val="1"/>
+      <w:numFmt w:val="lowerLetter"/>
+      <w:lvlText w:val="%8."/>
+      <w:lvlJc w:val="left"/>
+      <w:pPr>
+        <w:ind w:left="5760" w:hanging="360"/>
+      </w:pPr>
+    </w:lvl>
+    <w:lvl w:ilvl="8" w:tplc="0409001B" w:tentative="1">
+      <w:start w:val="1"/>
+      <w:numFmt w:val="lowerRoman"/>
+      <w:lvlText w:val="%9."/>
+      <w:lvlJc w:val="right"/>
+      <w:pPr>
+        <w:ind w:left="6480" w:hanging="180"/>
+      </w:pPr>
+    </w:lvl>
+  </w:abstractNum>
+  <w:abstractNum w:abstractNumId="4" w15:restartNumberingAfterBreak="0">
     <w:nsid w:val="4B401124"/>
     <w:multiLevelType w:val="hybridMultilevel"/>
     <w:tmpl w:val="EDA0AC1A"/>
@@ -475,7 +779,7 @@
       </w:pPr>
     </w:lvl>
   </w:abstractNum>
-  <w:abstractNum w:abstractNumId="2" w15:restartNumberingAfterBreak="0">
+  <w:abstractNum w:abstractNumId="5" w15:restartNumberingAfterBreak="0">
     <w:nsid w:val="5BA354CB"/>
     <w:multiLevelType w:val="hybridMultilevel"/>
     <w:tmpl w:val="CCA09970"/>
@@ -565,13 +869,22 @@
     </w:lvl>
   </w:abstractNum>
   <w:num w:numId="1">
-    <w:abstractNumId w:val="1"/>
+    <w:abstractNumId w:val="4"/>
   </w:num>
   <w:num w:numId="2">
-    <w:abstractNumId w:val="2"/>
+    <w:abstractNumId w:val="5"/>
   </w:num>
   <w:num w:numId="3">
     <w:abstractNumId w:val="0"/>
+  </w:num>
+  <w:num w:numId="4">
+    <w:abstractNumId w:val="1"/>
+  </w:num>
+  <w:num w:numId="5">
+    <w:abstractNumId w:val="3"/>
+  </w:num>
+  <w:num w:numId="6">
+    <w:abstractNumId w:val="2"/>
   </w:num>
 </w:numbering>
 </file>

</xml_diff>

<commit_message>
[BDS.Runtime]Complated dynamic load dll and run pipeline by schedule.
</commit_message>
<xml_diff>
--- a/doc/BDS-Server/BDS-Server.docx
+++ b/doc/BDS-Server/BDS-Server.docx
@@ -156,10 +156,7 @@
               <w:t>s</w:t>
             </w:r>
             <w:r>
-              <w:t xml:space="preserve"> code</w:t>
-            </w:r>
-            <w:r>
-              <w:t>.</w:t>
+              <w:t xml:space="preserve"> code.</w:t>
             </w:r>
           </w:p>
         </w:tc>
@@ -243,7 +240,13 @@
         <w:pStyle w:val="Heading2"/>
       </w:pPr>
       <w:r>
-        <w:t xml:space="preserve">1.2Configuration complier </w:t>
+        <w:t>1.2</w:t>
+      </w:r>
+      <w:r>
+        <w:t xml:space="preserve"> </w:t>
+      </w:r>
+      <w:r>
+        <w:t xml:space="preserve">Configuration complier </w:t>
       </w:r>
     </w:p>
     <w:p>

</xml_diff>